<commit_message>
[HERCULES-10151] - Plantilla exportación memoria - Ampliar interlineado a 1,5
</commit_message>
<xml_diff>
--- a/sgi-eti-service/src/main/resources/db/changelog/changes/0.8.0/blob/en/rep-eti-memoria-formulario-M10.docx
+++ b/sgi-eti-service/src/main/resources/db/changelog/changes/0.8.0/blob/en/rep-eti-memoria-formulario-M10.docx
@@ -14315,7 +14315,7 @@
               <w:szCs w:val="21"/>
               <w:rFonts w:ascii="Ubuntu" w:hAnsi="Ubuntu"/>
             </w:rPr>
-            <w:t>29</w:t>
+            <w:t>35</w:t>
           </w:r>
           <w:r>
             <w:rPr>
@@ -14371,7 +14371,7 @@
               <w:szCs w:val="21"/>
               <w:rFonts w:ascii="Ubuntu" w:hAnsi="Ubuntu"/>
             </w:rPr>
-            <w:t>29</w:t>
+            <w:t>35</w:t>
           </w:r>
           <w:r>
             <w:rPr>
@@ -14530,7 +14530,7 @@
               <w:szCs w:val="21"/>
               <w:rFonts w:ascii="Ubuntu" w:hAnsi="Ubuntu"/>
             </w:rPr>
-            <w:t>29</w:t>
+            <w:t>35</w:t>
           </w:r>
           <w:r>
             <w:rPr>
@@ -14586,7 +14586,7 @@
               <w:szCs w:val="21"/>
               <w:rFonts w:ascii="Ubuntu" w:hAnsi="Ubuntu"/>
             </w:rPr>
-            <w:t>29</w:t>
+            <w:t>35</w:t>
           </w:r>
           <w:r>
             <w:rPr>
@@ -15354,9 +15354,9 @@
     <w:pPr>
       <w:widowControl/>
       <w:suppressAutoHyphens w:val="true"/>
-      <w:overflowPunct w:val="false"/>
+      <w:overflowPunct w:val="true"/>
       <w:bidi w:val="0"/>
-      <w:spacing w:lineRule="auto" w:line="276" w:before="0" w:after="142"/>
+      <w:spacing w:lineRule="auto" w:line="360" w:before="0" w:after="142"/>
       <w:jc w:val="left"/>
     </w:pPr>
     <w:rPr>
@@ -15438,7 +15438,7 @@
     <w:name w:val="Body Text"/>
     <w:basedOn w:val="Normal"/>
     <w:pPr>
-      <w:spacing w:lineRule="auto" w:line="276" w:before="142" w:after="142"/>
+      <w:spacing w:lineRule="auto" w:line="360" w:before="142" w:after="142"/>
     </w:pPr>
     <w:rPr>
       <w:rFonts w:ascii="Ubuntu" w:hAnsi="Ubuntu"/>

</xml_diff>